<commit_message>
nalezen thomas + feedback carien
</commit_message>
<xml_diff>
--- a/images/fourCasesMatrixSol.docx
+++ b/images/fourCasesMatrixSol.docx
@@ -1,10 +1,11 @@
 
 <file path=word/document.xml><?xml version="1.0" encoding="utf-8"?>
-<w:document xmlns:wpc="http://schemas.microsoft.com/office/word/2010/wordprocessingCanvas" xmlns:cx="http://schemas.microsoft.com/office/drawing/2014/chartex" xmlns:cx1="http://schemas.microsoft.com/office/drawing/2015/9/8/chartex" xmlns:cx2="http://schemas.microsoft.com/office/drawing/2015/10/21/chartex" xmlns:cx3="http://schemas.microsoft.com/office/drawing/2016/5/9/chartex" xmlns:cx4="http://schemas.microsoft.com/office/drawing/2016/5/10/chartex" xmlns:cx5="http://schemas.microsoft.com/office/drawing/2016/5/11/chartex" xmlns:cx6="http://schemas.microsoft.com/office/drawing/2016/5/12/chartex" xmlns:cx7="http://schemas.microsoft.com/office/drawing/2016/5/13/chartex" xmlns:cx8="http://schemas.microsoft.com/office/drawing/2016/5/14/chartex" xmlns:mc="http://schemas.openxmlformats.org/markup-compatibility/2006" xmlns:aink="http://schemas.microsoft.com/office/drawing/2016/ink" xmlns:am3d="http://schemas.microsoft.com/office/drawing/2017/model3d" xmlns:o="urn:schemas-microsoft-com:office:office" xmlns:r="http://schemas.openxmlformats.org/officeDocument/2006/relationships" xmlns:m="http://schemas.openxmlformats.org/officeDocument/2006/math" xmlns:v="urn:schemas-microsoft-com:vml" xmlns:wp14="http://schemas.microsoft.com/office/word/2010/wordprocessingDrawing" xmlns:wp="http://schemas.openxmlformats.org/drawingml/2006/wordprocessingDrawing" xmlns:w10="urn:schemas-microsoft-com:office:word" xmlns:w="http://schemas.openxmlformats.org/wordprocessingml/2006/main" xmlns:w14="http://schemas.microsoft.com/office/word/2010/wordml" xmlns:w15="http://schemas.microsoft.com/office/word/2012/wordml" xmlns:w16cex="http://schemas.microsoft.com/office/word/2018/wordml/cex" xmlns:w16cid="http://schemas.microsoft.com/office/word/2016/wordml/cid" xmlns:w16="http://schemas.microsoft.com/office/word/2018/wordml" xmlns:w16se="http://schemas.microsoft.com/office/word/2015/wordml/symex" xmlns:wpg="http://schemas.microsoft.com/office/word/2010/wordprocessingGroup" xmlns:wpi="http://schemas.microsoft.com/office/word/2010/wordprocessingInk" xmlns:wne="http://schemas.microsoft.com/office/word/2006/wordml" xmlns:wps="http://schemas.microsoft.com/office/word/2010/wordprocessingShape" mc:Ignorable="w14 w15 w16se w16cid w16 w16cex wp14">
+<w:document xmlns:wpc="http://schemas.microsoft.com/office/word/2010/wordprocessingCanvas" xmlns:mo="http://schemas.microsoft.com/office/mac/office/2008/main" xmlns:mc="http://schemas.openxmlformats.org/markup-compatibility/2006" xmlns:mv="urn:schemas-microsoft-com:mac:vml" xmlns:o="urn:schemas-microsoft-com:office:office" xmlns:r="http://schemas.openxmlformats.org/officeDocument/2006/relationships" xmlns:m="http://schemas.openxmlformats.org/officeDocument/2006/math" xmlns:v="urn:schemas-microsoft-com:vml" xmlns:wp14="http://schemas.microsoft.com/office/word/2010/wordprocessingDrawing" xmlns:wp="http://schemas.openxmlformats.org/drawingml/2006/wordprocessingDrawing" xmlns:w10="urn:schemas-microsoft-com:office:word" xmlns:w="http://schemas.openxmlformats.org/wordprocessingml/2006/main" xmlns:w14="http://schemas.microsoft.com/office/word/2010/wordml" xmlns:w15="http://schemas.microsoft.com/office/word/2012/wordml" xmlns:wpg="http://schemas.microsoft.com/office/word/2010/wordprocessingGroup" xmlns:wpi="http://schemas.microsoft.com/office/word/2010/wordprocessingInk" xmlns:wne="http://schemas.microsoft.com/office/word/2006/wordml" xmlns:wps="http://schemas.microsoft.com/office/word/2010/wordprocessingShape" mc:Ignorable="w14 w15 wp14">
   <w:body>
     <w:p>
       <w:pPr>
         <w:rPr>
+          <w:rFonts w:ascii="Didot" w:hAnsi="Didot" w:cs="Didot"/>
           <w:noProof/>
         </w:rPr>
       </w:pPr>
@@ -12,29 +13,31 @@
     <w:p>
       <w:pPr>
         <w:rPr>
+          <w:rFonts w:ascii="Didot" w:hAnsi="Didot" w:cs="Didot"/>
           <w:noProof/>
         </w:rPr>
       </w:pPr>
       <w:r>
         <w:rPr>
+          <w:rFonts w:ascii="Didot" w:hAnsi="Didot" w:cs="Didot"/>
           <w:noProof/>
           <w:lang w:eastAsia="nl-NL"/>
         </w:rPr>
         <mc:AlternateContent>
           <mc:Choice Requires="wps">
             <w:drawing>
-              <wp:anchor distT="0" distB="0" distL="114300" distR="114300" simplePos="0" relativeHeight="251665408" behindDoc="0" locked="0" layoutInCell="1" allowOverlap="1" wp14:anchorId="646E5460" wp14:editId="790C935E">
+              <wp:anchor distT="0" distB="0" distL="114300" distR="114300" simplePos="0" relativeHeight="251663360" behindDoc="0" locked="0" layoutInCell="1" allowOverlap="1" wp14:anchorId="764FD72A" wp14:editId="5ECBE983">
                 <wp:simplePos x="0" y="0"/>
                 <wp:positionH relativeFrom="page">
-                  <wp:posOffset>8529345</wp:posOffset>
+                  <wp:posOffset>7785735</wp:posOffset>
                 </wp:positionH>
                 <wp:positionV relativeFrom="paragraph">
-                  <wp:posOffset>3704107</wp:posOffset>
+                  <wp:posOffset>611505</wp:posOffset>
                 </wp:positionV>
-                <wp:extent cx="2084705" cy="1021080"/>
-                <wp:effectExtent l="0" t="0" r="0" b="7620"/>
+                <wp:extent cx="2890520" cy="1303020"/>
+                <wp:effectExtent l="0" t="0" r="0" b="0"/>
                 <wp:wrapSquare wrapText="bothSides"/>
-                <wp:docPr id="15" name="Tekstvak 15"/>
+                <wp:docPr id="14" name="Tekstvak 14"/>
                 <wp:cNvGraphicFramePr/>
                 <a:graphic xmlns:a="http://schemas.openxmlformats.org/drawingml/2006/main">
                   <a:graphicData uri="http://schemas.microsoft.com/office/word/2010/wordprocessingShape">
@@ -43,7 +46,7 @@
                       <wps:spPr>
                         <a:xfrm>
                           <a:off x="0" y="0"/>
-                          <a:ext cx="2084705" cy="1021080"/>
+                          <a:ext cx="2890520" cy="1303020"/>
                         </a:xfrm>
                         <a:prstGeom prst="rect">
                           <a:avLst/>
@@ -73,41 +76,40 @@
                           <w:p>
                             <w:pPr>
                               <w:rPr>
-                                <w:sz w:val="28"/>
+                                <w:rFonts w:ascii="Didot" w:hAnsi="Didot" w:cs="Didot"/>
+                                <w:sz w:val="36"/>
+                                <w:szCs w:val="28"/>
                                 <w:lang w:val="en-US"/>
                               </w:rPr>
                             </w:pPr>
                             <w:r>
                               <w:rPr>
-                                <w:sz w:val="28"/>
+                                <w:rFonts w:ascii="Didot" w:hAnsi="Didot" w:cs="Didot"/>
+                                <w:sz w:val="36"/>
+                                <w:szCs w:val="28"/>
                                 <w:lang w:val="en-US"/>
                               </w:rPr>
-                              <w:t>Low electromagnetic exposure</w:t>
+                              <w:t>High electromagnetic exposure</w:t>
                             </w:r>
                           </w:p>
                           <w:p>
                             <w:pPr>
                               <w:rPr>
-                                <w:sz w:val="28"/>
+                                <w:rFonts w:ascii="Didot" w:hAnsi="Didot" w:cs="Didot"/>
+                                <w:sz w:val="36"/>
+                                <w:szCs w:val="28"/>
                                 <w:lang w:val="en-US"/>
                               </w:rPr>
                             </w:pPr>
                             <w:r>
                               <w:rPr>
-                                <w:sz w:val="28"/>
+                                <w:rFonts w:ascii="Didot" w:hAnsi="Didot" w:cs="Didot"/>
+                                <w:sz w:val="36"/>
+                                <w:szCs w:val="28"/>
                                 <w:lang w:val="en-US"/>
                               </w:rPr>
-                              <w:t>High power consumption (many drones)</w:t>
+                              <w:t>Low power consumption</w:t>
                             </w:r>
-                          </w:p>
-                          <w:p>
-                            <w:pPr>
-                              <w:jc w:val="center"/>
-                              <w:rPr>
-                                <w:sz w:val="32"/>
-                                <w:lang w:val="en-US"/>
-                              </w:rPr>
-                            </w:pPr>
                           </w:p>
                         </w:txbxContent>
                       </wps:txbx>
@@ -131,51 +133,50 @@
           </mc:Choice>
           <mc:Fallback>
             <w:pict>
-              <v:shapetype w14:anchorId="646E5460" id="_x0000_t202" coordsize="21600,21600" o:spt="202" path="m,l,21600r21600,l21600,xe">
+              <v:shapetype w14:anchorId="764FD72A" id="_x0000_t202" coordsize="21600,21600" o:spt="202" path="m0,0l0,21600,21600,21600,21600,0xe">
                 <v:stroke joinstyle="miter"/>
                 <v:path gradientshapeok="t" o:connecttype="rect"/>
               </v:shapetype>
-              <v:shape id="Tekstvak 15" o:spid="_x0000_s1026" type="#_x0000_t202" style="position:absolute;margin-left:671.6pt;margin-top:291.65pt;width:164.15pt;height:80.4pt;z-index:251665408;visibility:visible;mso-wrap-style:square;mso-width-percent:0;mso-height-percent:0;mso-wrap-distance-left:9pt;mso-wrap-distance-top:0;mso-wrap-distance-right:9pt;mso-wrap-distance-bottom:0;mso-position-horizontal:absolute;mso-position-horizontal-relative:page;mso-position-vertical:absolute;mso-position-vertical-relative:text;mso-width-percent:0;mso-height-percent:0;mso-width-relative:margin;mso-height-relative:margin;v-text-anchor:top" o:gfxdata="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" filled="f" stroked="f">
+              <v:shape id="Tekstvak 14" o:spid="_x0000_s1026" type="#_x0000_t202" style="position:absolute;margin-left:613.05pt;margin-top:48.15pt;width:227.6pt;height:102.6pt;z-index:251663360;visibility:visible;mso-wrap-style:square;mso-width-percent:0;mso-height-percent:0;mso-wrap-distance-left:9pt;mso-wrap-distance-top:0;mso-wrap-distance-right:9pt;mso-wrap-distance-bottom:0;mso-position-horizontal:absolute;mso-position-horizontal-relative:page;mso-position-vertical:absolute;mso-position-vertical-relative:text;mso-width-percent:0;mso-height-percent:0;mso-width-relative:margin;mso-height-relative:margin;v-text-anchor:top" o:gfxdata="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" filled="f" stroked="f">
                 <v:textbox>
                   <w:txbxContent>
                     <w:p>
                       <w:pPr>
                         <w:rPr>
-                          <w:sz w:val="28"/>
+                          <w:rFonts w:ascii="Didot" w:hAnsi="Didot" w:cs="Didot"/>
+                          <w:sz w:val="36"/>
+                          <w:szCs w:val="28"/>
                           <w:lang w:val="en-US"/>
                         </w:rPr>
                       </w:pPr>
                       <w:r>
                         <w:rPr>
-                          <w:sz w:val="28"/>
+                          <w:rFonts w:ascii="Didot" w:hAnsi="Didot" w:cs="Didot"/>
+                          <w:sz w:val="36"/>
+                          <w:szCs w:val="28"/>
                           <w:lang w:val="en-US"/>
                         </w:rPr>
-                        <w:t>Low electromagnetic exposure</w:t>
+                        <w:t>High electromagnetic exposure</w:t>
                       </w:r>
                     </w:p>
                     <w:p>
                       <w:pPr>
                         <w:rPr>
-                          <w:sz w:val="28"/>
+                          <w:rFonts w:ascii="Didot" w:hAnsi="Didot" w:cs="Didot"/>
+                          <w:sz w:val="36"/>
+                          <w:szCs w:val="28"/>
                           <w:lang w:val="en-US"/>
                         </w:rPr>
                       </w:pPr>
                       <w:r>
                         <w:rPr>
-                          <w:sz w:val="28"/>
+                          <w:rFonts w:ascii="Didot" w:hAnsi="Didot" w:cs="Didot"/>
+                          <w:sz w:val="36"/>
+                          <w:szCs w:val="28"/>
                           <w:lang w:val="en-US"/>
                         </w:rPr>
-                        <w:t>High power consumption (many drones)</w:t>
+                        <w:t>Low power consumption</w:t>
                       </w:r>
-                    </w:p>
-                    <w:p>
-                      <w:pPr>
-                        <w:jc w:val="center"/>
-                        <w:rPr>
-                          <w:sz w:val="32"/>
-                          <w:lang w:val="en-US"/>
-                        </w:rPr>
-                      </w:pPr>
                     </w:p>
                   </w:txbxContent>
                 </v:textbox>
@@ -187,24 +188,25 @@
       </w:r>
       <w:r>
         <w:rPr>
+          <w:rFonts w:ascii="Didot" w:hAnsi="Didot" w:cs="Didot"/>
           <w:noProof/>
           <w:lang w:eastAsia="nl-NL"/>
         </w:rPr>
         <mc:AlternateContent>
           <mc:Choice Requires="wps">
             <w:drawing>
-              <wp:anchor distT="0" distB="0" distL="114300" distR="114300" simplePos="0" relativeHeight="251663360" behindDoc="0" locked="0" layoutInCell="1" allowOverlap="1" wp14:anchorId="764FD72A" wp14:editId="32F31611">
+              <wp:anchor distT="0" distB="0" distL="114300" distR="114300" simplePos="0" relativeHeight="251665408" behindDoc="0" locked="0" layoutInCell="1" allowOverlap="1" wp14:anchorId="646E5460" wp14:editId="311A2AA4">
                 <wp:simplePos x="0" y="0"/>
                 <wp:positionH relativeFrom="page">
-                  <wp:align>right</wp:align>
+                  <wp:posOffset>7787640</wp:posOffset>
                 </wp:positionH>
                 <wp:positionV relativeFrom="paragraph">
-                  <wp:posOffset>563245</wp:posOffset>
+                  <wp:posOffset>3701415</wp:posOffset>
                 </wp:positionV>
-                <wp:extent cx="2131695" cy="805815"/>
-                <wp:effectExtent l="0" t="0" r="0" b="0"/>
+                <wp:extent cx="2893060" cy="1263650"/>
+                <wp:effectExtent l="0" t="0" r="0" b="6350"/>
                 <wp:wrapSquare wrapText="bothSides"/>
-                <wp:docPr id="14" name="Tekstvak 14"/>
+                <wp:docPr id="15" name="Tekstvak 15"/>
                 <wp:cNvGraphicFramePr/>
                 <a:graphic xmlns:a="http://schemas.openxmlformats.org/drawingml/2006/main">
                   <a:graphicData uri="http://schemas.microsoft.com/office/word/2010/wordprocessingShape">
@@ -213,7 +215,7 @@
                       <wps:spPr>
                         <a:xfrm>
                           <a:off x="0" y="0"/>
-                          <a:ext cx="2131695" cy="805815"/>
+                          <a:ext cx="2893060" cy="1263650"/>
                         </a:xfrm>
                         <a:prstGeom prst="rect">
                           <a:avLst/>
@@ -243,32 +245,46 @@
                           <w:p>
                             <w:pPr>
                               <w:rPr>
-                                <w:sz w:val="28"/>
+                                <w:rFonts w:ascii="Didot" w:hAnsi="Didot" w:cs="Didot"/>
+                                <w:sz w:val="36"/>
                                 <w:lang w:val="en-US"/>
                               </w:rPr>
                             </w:pPr>
                             <w:r>
                               <w:rPr>
-                                <w:sz w:val="28"/>
+                                <w:rFonts w:ascii="Didot" w:hAnsi="Didot" w:cs="Didot"/>
+                                <w:sz w:val="36"/>
                                 <w:lang w:val="en-US"/>
                               </w:rPr>
-                              <w:t>High electromagnetic exposure</w:t>
+                              <w:t>Low electromagnetic exposure</w:t>
                             </w:r>
                           </w:p>
                           <w:p>
                             <w:pPr>
                               <w:rPr>
-                                <w:sz w:val="28"/>
+                                <w:rFonts w:ascii="Didot" w:hAnsi="Didot" w:cs="Didot"/>
+                                <w:sz w:val="36"/>
                                 <w:lang w:val="en-US"/>
                               </w:rPr>
                             </w:pPr>
                             <w:r>
                               <w:rPr>
-                                <w:sz w:val="28"/>
+                                <w:rFonts w:ascii="Didot" w:hAnsi="Didot" w:cs="Didot"/>
+                                <w:sz w:val="36"/>
                                 <w:lang w:val="en-US"/>
                               </w:rPr>
-                              <w:t>Low power consumption</w:t>
+                              <w:t>High power consumption (many drones)</w:t>
                             </w:r>
+                          </w:p>
+                          <w:p>
+                            <w:pPr>
+                              <w:jc w:val="center"/>
+                              <w:rPr>
+                                <w:rFonts w:ascii="Didot" w:hAnsi="Didot" w:cs="Didot"/>
+                                <w:sz w:val="32"/>
+                                <w:lang w:val="en-US"/>
+                              </w:rPr>
+                            </w:pPr>
                           </w:p>
                         </w:txbxContent>
                       </wps:txbx>
@@ -292,38 +308,52 @@
           </mc:Choice>
           <mc:Fallback>
             <w:pict>
-              <v:shape w14:anchorId="764FD72A" id="Tekstvak 14" o:spid="_x0000_s1027" type="#_x0000_t202" style="position:absolute;margin-left:116.65pt;margin-top:44.35pt;width:167.85pt;height:63.45pt;z-index:251663360;visibility:visible;mso-wrap-style:square;mso-width-percent:0;mso-height-percent:0;mso-wrap-distance-left:9pt;mso-wrap-distance-top:0;mso-wrap-distance-right:9pt;mso-wrap-distance-bottom:0;mso-position-horizontal:right;mso-position-horizontal-relative:page;mso-position-vertical:absolute;mso-position-vertical-relative:text;mso-width-percent:0;mso-height-percent:0;mso-width-relative:margin;mso-height-relative:margin;v-text-anchor:top" o:gfxdata="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" filled="f" stroked="f">
+              <v:shape w14:anchorId="646E5460" id="Tekstvak 15" o:spid="_x0000_s1027" type="#_x0000_t202" style="position:absolute;margin-left:613.2pt;margin-top:291.45pt;width:227.8pt;height:99.5pt;z-index:251665408;visibility:visible;mso-wrap-style:square;mso-width-percent:0;mso-height-percent:0;mso-wrap-distance-left:9pt;mso-wrap-distance-top:0;mso-wrap-distance-right:9pt;mso-wrap-distance-bottom:0;mso-position-horizontal:absolute;mso-position-horizontal-relative:page;mso-position-vertical:absolute;mso-position-vertical-relative:text;mso-width-percent:0;mso-height-percent:0;mso-width-relative:margin;mso-height-relative:margin;v-text-anchor:top" o:gfxdata="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" filled="f" stroked="f">
                 <v:textbox>
                   <w:txbxContent>
                     <w:p>
                       <w:pPr>
                         <w:rPr>
-                          <w:sz w:val="28"/>
+                          <w:rFonts w:ascii="Didot" w:hAnsi="Didot" w:cs="Didot"/>
+                          <w:sz w:val="36"/>
                           <w:lang w:val="en-US"/>
                         </w:rPr>
                       </w:pPr>
                       <w:r>
                         <w:rPr>
-                          <w:sz w:val="28"/>
+                          <w:rFonts w:ascii="Didot" w:hAnsi="Didot" w:cs="Didot"/>
+                          <w:sz w:val="36"/>
                           <w:lang w:val="en-US"/>
                         </w:rPr>
-                        <w:t>High electromagnetic exposure</w:t>
+                        <w:t>Low electromagnetic exposure</w:t>
                       </w:r>
                     </w:p>
                     <w:p>
                       <w:pPr>
                         <w:rPr>
-                          <w:sz w:val="28"/>
+                          <w:rFonts w:ascii="Didot" w:hAnsi="Didot" w:cs="Didot"/>
+                          <w:sz w:val="36"/>
                           <w:lang w:val="en-US"/>
                         </w:rPr>
                       </w:pPr>
                       <w:r>
                         <w:rPr>
-                          <w:sz w:val="28"/>
+                          <w:rFonts w:ascii="Didot" w:hAnsi="Didot" w:cs="Didot"/>
+                          <w:sz w:val="36"/>
                           <w:lang w:val="en-US"/>
                         </w:rPr>
-                        <w:t>Low power consumption</w:t>
+                        <w:t>High power consumption (many drones)</w:t>
                       </w:r>
+                    </w:p>
+                    <w:p>
+                      <w:pPr>
+                        <w:jc w:val="center"/>
+                        <w:rPr>
+                          <w:rFonts w:ascii="Didot" w:hAnsi="Didot" w:cs="Didot"/>
+                          <w:sz w:val="32"/>
+                          <w:lang w:val="en-US"/>
+                        </w:rPr>
+                      </w:pPr>
                     </w:p>
                   </w:txbxContent>
                 </v:textbox>
@@ -335,23 +365,26 @@
       </w:r>
       <w:r>
         <w:rPr>
+          <w:rFonts w:ascii="Didot" w:hAnsi="Didot" w:cs="Didot"/>
           <w:noProof/>
+          <w:sz w:val="44"/>
+          <w:lang w:eastAsia="nl-NL"/>
         </w:rPr>
         <mc:AlternateContent>
           <mc:Choice Requires="wps">
             <w:drawing>
-              <wp:anchor distT="0" distB="0" distL="114300" distR="114300" simplePos="0" relativeHeight="251661312" behindDoc="0" locked="0" layoutInCell="1" allowOverlap="1" wp14:anchorId="66BD9CFA" wp14:editId="31527FF8">
+              <wp:anchor distT="0" distB="0" distL="114300" distR="114300" simplePos="0" relativeHeight="251667456" behindDoc="1" locked="0" layoutInCell="1" allowOverlap="1" wp14:anchorId="4FA374F6" wp14:editId="71E6490F">
                 <wp:simplePos x="0" y="0"/>
                 <wp:positionH relativeFrom="column">
-                  <wp:posOffset>7706564</wp:posOffset>
+                  <wp:posOffset>6878780</wp:posOffset>
                 </wp:positionH>
                 <wp:positionV relativeFrom="paragraph">
-                  <wp:posOffset>607644</wp:posOffset>
+                  <wp:posOffset>608199</wp:posOffset>
                 </wp:positionV>
-                <wp:extent cx="365760" cy="4088765"/>
-                <wp:effectExtent l="0" t="0" r="0" b="6985"/>
+                <wp:extent cx="460025" cy="4341999"/>
+                <wp:effectExtent l="0" t="0" r="0" b="1905"/>
                 <wp:wrapNone/>
-                <wp:docPr id="3" name="Rectangle 3"/>
+                <wp:docPr id="2" name="Rectangle 1"/>
                 <wp:cNvGraphicFramePr/>
                 <a:graphic xmlns:a="http://schemas.openxmlformats.org/drawingml/2006/main">
                   <a:graphicData uri="http://schemas.microsoft.com/office/word/2010/wordprocessingShape">
@@ -360,21 +393,25 @@
                       <wps:spPr>
                         <a:xfrm>
                           <a:off x="0" y="0"/>
-                          <a:ext cx="365760" cy="4088765"/>
+                          <a:ext cx="460025" cy="4341999"/>
                         </a:xfrm>
                         <a:prstGeom prst="rect">
                           <a:avLst/>
                         </a:prstGeom>
                         <a:gradFill flip="none" rotWithShape="1">
                           <a:gsLst>
-                            <a:gs pos="24000">
-                              <a:srgbClr val="92D050"/>
+                            <a:gs pos="29000">
+                              <a:srgbClr val="90AF74">
+                                <a:alpha val="74510"/>
+                              </a:srgbClr>
                             </a:gs>
-                            <a:gs pos="79000">
-                              <a:srgbClr val="FF0000"/>
+                            <a:gs pos="67000">
+                              <a:srgbClr val="7A4655">
+                                <a:alpha val="66667"/>
+                              </a:srgbClr>
                             </a:gs>
                           </a:gsLst>
-                          <a:lin ang="16200000" scaled="1"/>
+                          <a:lin ang="16200000" scaled="0"/>
                           <a:tileRect/>
                         </a:gradFill>
                         <a:ln>
@@ -417,8 +454,10 @@
           </mc:Choice>
           <mc:Fallback>
             <w:pict>
-              <v:rect w14:anchorId="42B3DCC1" id="Rectangle 3" o:spid="_x0000_s1026" style="position:absolute;margin-left:606.8pt;margin-top:47.85pt;width:28.8pt;height:321.95pt;z-index:251661312;visibility:visible;mso-wrap-style:square;mso-width-percent:0;mso-height-percent:0;mso-wrap-distance-left:9pt;mso-wrap-distance-top:0;mso-wrap-distance-right:9pt;mso-wrap-distance-bottom:0;mso-position-horizontal:absolute;mso-position-horizontal-relative:text;mso-position-vertical:absolute;mso-position-vertical-relative:text;mso-width-percent:0;mso-height-percent:0;mso-width-relative:margin;mso-height-relative:margin;v-text-anchor:middle" o:gfxdata="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" fillcolor="#92d050" stroked="f" strokeweight="1pt">
-                <v:fill color2="red" rotate="t" angle="180" colors="0 #92d050;15729f #92d050" focus="100%" type="gradient"/>
+              <v:rect w14:anchorId="60C9F2CD" id="Rectangle 1" o:spid="_x0000_s1026" style="position:absolute;margin-left:541.65pt;margin-top:47.9pt;width:36.2pt;height:341.9pt;z-index:-251649024;visibility:visible;mso-wrap-style:square;mso-width-percent:0;mso-height-percent:0;mso-wrap-distance-left:9pt;mso-wrap-distance-top:0;mso-wrap-distance-right:9pt;mso-wrap-distance-bottom:0;mso-position-horizontal:absolute;mso-position-horizontal-relative:text;mso-position-vertical:absolute;mso-position-vertical-relative:text;mso-width-percent:0;mso-height-percent:0;mso-width-relative:margin;mso-height-relative:margin;v-text-anchor:middle" o:gfxdata="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" fillcolor="#90af74" stroked="f" strokeweight="1pt">
+                <v:fill opacity="43690f" color2="#7a4655" o:opacity2="48830f" rotate="t" colors="0 #90af74;19005f #90af74" type="gradient">
+                  <o:fill v:ext="view" type="gradientUnscaled"/>
+                </v:fill>
               </v:rect>
             </w:pict>
           </mc:Fallback>
@@ -427,23 +466,23 @@
     </w:p>
     <w:tbl>
       <w:tblPr>
-        <w:tblStyle w:val="TableGrid"/>
-        <w:tblW w:w="11578" w:type="dxa"/>
+        <w:tblStyle w:val="Tabelraster"/>
+        <w:tblW w:w="10490" w:type="dxa"/>
         <w:tblLook w:val="04A0" w:firstRow="1" w:lastRow="0" w:firstColumn="1" w:lastColumn="0" w:noHBand="0" w:noVBand="1"/>
       </w:tblPr>
       <w:tblGrid>
-        <w:gridCol w:w="926"/>
-        <w:gridCol w:w="4085"/>
-        <w:gridCol w:w="3111"/>
-        <w:gridCol w:w="3456"/>
+        <w:gridCol w:w="790"/>
+        <w:gridCol w:w="3038"/>
+        <w:gridCol w:w="3174"/>
+        <w:gridCol w:w="3488"/>
       </w:tblGrid>
       <w:tr>
         <w:trPr>
-          <w:trHeight w:val="87"/>
+          <w:trHeight w:val="29"/>
         </w:trPr>
         <w:tc>
           <w:tcPr>
-            <w:tcW w:w="926" w:type="dxa"/>
+            <w:tcW w:w="790" w:type="dxa"/>
             <w:tcBorders>
               <w:top w:val="nil"/>
               <w:left w:val="nil"/>
@@ -454,8 +493,9 @@
           <w:p>
             <w:pPr>
               <w:rPr>
-                <w:noProof/>
-                <w:sz w:val="56"/>
+                <w:rFonts w:ascii="Didot" w:hAnsi="Didot" w:cs="Didot"/>
+                <w:noProof/>
+                <w:sz w:val="44"/>
                 <w:lang w:val="en-GB"/>
               </w:rPr>
             </w:pPr>
@@ -463,7 +503,7 @@
         </w:tc>
         <w:tc>
           <w:tcPr>
-            <w:tcW w:w="4085" w:type="dxa"/>
+            <w:tcW w:w="3038" w:type="dxa"/>
             <w:tcBorders>
               <w:top w:val="nil"/>
               <w:left w:val="nil"/>
@@ -474,8 +514,9 @@
           <w:p>
             <w:pPr>
               <w:rPr>
-                <w:noProof/>
-                <w:sz w:val="56"/>
+                <w:rFonts w:ascii="Didot" w:hAnsi="Didot" w:cs="Didot"/>
+                <w:noProof/>
+                <w:sz w:val="44"/>
                 <w:lang w:val="en-GB"/>
               </w:rPr>
             </w:pPr>
@@ -483,7 +524,7 @@
         </w:tc>
         <w:tc>
           <w:tcPr>
-            <w:tcW w:w="6567" w:type="dxa"/>
+            <w:tcW w:w="6662" w:type="dxa"/>
             <w:gridSpan w:val="2"/>
             <w:tcBorders>
               <w:top w:val="nil"/>
@@ -498,18 +539,20 @@
             <w:pPr>
               <w:jc w:val="center"/>
               <w:rPr>
+                <w:rFonts w:ascii="Didot" w:hAnsi="Didot" w:cs="Didot"/>
                 <w:b/>
                 <w:noProof/>
-                <w:sz w:val="56"/>
+                <w:sz w:val="44"/>
                 <w:szCs w:val="56"/>
                 <w:lang w:val="en-GB"/>
               </w:rPr>
             </w:pPr>
             <w:r>
               <w:rPr>
+                <w:rFonts w:ascii="Didot" w:hAnsi="Didot" w:cs="Didot"/>
                 <w:b/>
                 <w:noProof/>
-                <w:sz w:val="56"/>
+                <w:sz w:val="44"/>
                 <w:szCs w:val="56"/>
                 <w:lang w:val="en-GB"/>
               </w:rPr>
@@ -520,11 +563,11 @@
       </w:tr>
       <w:tr>
         <w:trPr>
-          <w:trHeight w:val="2436"/>
+          <w:trHeight w:val="1996"/>
         </w:trPr>
         <w:tc>
           <w:tcPr>
-            <w:tcW w:w="926" w:type="dxa"/>
+            <w:tcW w:w="790" w:type="dxa"/>
             <w:tcBorders>
               <w:top w:val="nil"/>
               <w:left w:val="nil"/>
@@ -535,8 +578,9 @@
           <w:p>
             <w:pPr>
               <w:rPr>
-                <w:noProof/>
-                <w:sz w:val="56"/>
+                <w:rFonts w:ascii="Didot" w:hAnsi="Didot" w:cs="Didot"/>
+                <w:noProof/>
+                <w:sz w:val="44"/>
                 <w:lang w:val="en-GB"/>
               </w:rPr>
             </w:pPr>
@@ -544,7 +588,7 @@
         </w:tc>
         <w:tc>
           <w:tcPr>
-            <w:tcW w:w="4085" w:type="dxa"/>
+            <w:tcW w:w="3038" w:type="dxa"/>
             <w:tcBorders>
               <w:top w:val="nil"/>
               <w:left w:val="nil"/>
@@ -557,8 +601,9 @@
             <w:pPr>
               <w:jc w:val="center"/>
               <w:rPr>
-                <w:noProof/>
-                <w:sz w:val="56"/>
+                <w:rFonts w:ascii="Didot" w:hAnsi="Didot" w:cs="Didot"/>
+                <w:noProof/>
+                <w:sz w:val="44"/>
                 <w:lang w:val="en-GB"/>
               </w:rPr>
             </w:pPr>
@@ -566,7 +611,7 @@
         </w:tc>
         <w:tc>
           <w:tcPr>
-            <w:tcW w:w="3111" w:type="dxa"/>
+            <w:tcW w:w="3174" w:type="dxa"/>
             <w:tcBorders>
               <w:top w:val="single" w:sz="4" w:space="0" w:color="auto"/>
               <w:left w:val="single" w:sz="4" w:space="0" w:color="auto"/>
@@ -579,15 +624,17 @@
             <w:pPr>
               <w:jc w:val="center"/>
               <w:rPr>
-                <w:noProof/>
-                <w:sz w:val="56"/>
-                <w:lang w:val="en-GB"/>
-              </w:rPr>
-            </w:pPr>
-            <w:r>
-              <w:rPr>
-                <w:noProof/>
-                <w:sz w:val="56"/>
+                <w:rFonts w:ascii="Didot" w:hAnsi="Didot" w:cs="Didot"/>
+                <w:noProof/>
+                <w:sz w:val="44"/>
+                <w:lang w:val="en-GB"/>
+              </w:rPr>
+            </w:pPr>
+            <w:r>
+              <w:rPr>
+                <w:rFonts w:ascii="Didot" w:hAnsi="Didot" w:cs="Didot"/>
+                <w:noProof/>
+                <w:sz w:val="44"/>
                 <w:lang w:val="en-GB"/>
               </w:rPr>
               <w:t xml:space="preserve">Exposure </w:t>
@@ -597,15 +644,17 @@
             <w:pPr>
               <w:jc w:val="center"/>
               <w:rPr>
-                <w:noProof/>
-                <w:sz w:val="56"/>
-                <w:lang w:val="en-GB"/>
-              </w:rPr>
-            </w:pPr>
-            <w:r>
-              <w:rPr>
-                <w:noProof/>
-                <w:sz w:val="56"/>
+                <w:rFonts w:ascii="Didot" w:hAnsi="Didot" w:cs="Didot"/>
+                <w:noProof/>
+                <w:sz w:val="44"/>
+                <w:lang w:val="en-GB"/>
+              </w:rPr>
+            </w:pPr>
+            <w:r>
+              <w:rPr>
+                <w:rFonts w:ascii="Didot" w:hAnsi="Didot" w:cs="Didot"/>
+                <w:noProof/>
+                <w:sz w:val="44"/>
                 <w:lang w:val="en-GB"/>
               </w:rPr>
               <w:t>optimized</w:t>
@@ -614,7 +663,7 @@
         </w:tc>
         <w:tc>
           <w:tcPr>
-            <w:tcW w:w="3455" w:type="dxa"/>
+            <w:tcW w:w="3488" w:type="dxa"/>
             <w:tcBorders>
               <w:top w:val="single" w:sz="4" w:space="0" w:color="auto"/>
               <w:bottom w:val="single" w:sz="4" w:space="0" w:color="auto"/>
@@ -626,15 +675,17 @@
             <w:pPr>
               <w:jc w:val="center"/>
               <w:rPr>
-                <w:noProof/>
-                <w:sz w:val="56"/>
-                <w:lang w:val="en-GB"/>
-              </w:rPr>
-            </w:pPr>
-            <w:r>
-              <w:rPr>
-                <w:noProof/>
-                <w:sz w:val="56"/>
+                <w:rFonts w:ascii="Didot" w:hAnsi="Didot" w:cs="Didot"/>
+                <w:noProof/>
+                <w:sz w:val="44"/>
+                <w:lang w:val="en-GB"/>
+              </w:rPr>
+            </w:pPr>
+            <w:r>
+              <w:rPr>
+                <w:rFonts w:ascii="Didot" w:hAnsi="Didot" w:cs="Didot"/>
+                <w:noProof/>
+                <w:sz w:val="44"/>
                 <w:lang w:val="en-GB"/>
               </w:rPr>
               <w:t>Power consumption optimized</w:t>
@@ -644,11 +695,11 @@
       </w:tr>
       <w:tr>
         <w:trPr>
-          <w:trHeight w:val="2128"/>
+          <w:trHeight w:val="2568"/>
         </w:trPr>
         <w:tc>
           <w:tcPr>
-            <w:tcW w:w="926" w:type="dxa"/>
+            <w:tcW w:w="790" w:type="dxa"/>
             <w:vMerge w:val="restart"/>
             <w:tcBorders>
               <w:top w:val="nil"/>
@@ -665,17 +716,19 @@
               <w:ind w:left="113" w:right="113"/>
               <w:jc w:val="center"/>
               <w:rPr>
+                <w:rFonts w:ascii="Didot" w:hAnsi="Didot" w:cs="Didot"/>
                 <w:b/>
                 <w:noProof/>
-                <w:sz w:val="56"/>
-                <w:lang w:val="en-GB"/>
-              </w:rPr>
-            </w:pPr>
-            <w:r>
-              <w:rPr>
+                <w:sz w:val="44"/>
+                <w:lang w:val="en-GB"/>
+              </w:rPr>
+            </w:pPr>
+            <w:r>
+              <w:rPr>
+                <w:rFonts w:ascii="Didot" w:hAnsi="Didot" w:cs="Didot"/>
                 <w:b/>
                 <w:noProof/>
-                <w:sz w:val="56"/>
+                <w:sz w:val="44"/>
                 <w:lang w:val="en-GB"/>
               </w:rPr>
               <w:t>Antenna type</w:t>
@@ -684,7 +737,7 @@
         </w:tc>
         <w:tc>
           <w:tcPr>
-            <w:tcW w:w="4085" w:type="dxa"/>
+            <w:tcW w:w="3038" w:type="dxa"/>
             <w:tcBorders>
               <w:top w:val="single" w:sz="4" w:space="0" w:color="auto"/>
               <w:left w:val="single" w:sz="4" w:space="0" w:color="auto"/>
@@ -697,15 +750,17 @@
             <w:pPr>
               <w:jc w:val="center"/>
               <w:rPr>
-                <w:noProof/>
-                <w:sz w:val="56"/>
-                <w:lang w:val="en-GB"/>
-              </w:rPr>
-            </w:pPr>
-            <w:r>
-              <w:rPr>
-                <w:noProof/>
-                <w:sz w:val="56"/>
+                <w:rFonts w:ascii="Didot" w:hAnsi="Didot" w:cs="Didot"/>
+                <w:noProof/>
+                <w:sz w:val="44"/>
+                <w:lang w:val="en-GB"/>
+              </w:rPr>
+            </w:pPr>
+            <w:r>
+              <w:rPr>
+                <w:rFonts w:ascii="Didot" w:hAnsi="Didot" w:cs="Didot"/>
+                <w:noProof/>
+                <w:sz w:val="44"/>
                 <w:lang w:val="en-GB"/>
               </w:rPr>
               <w:t>Equivalent isotropic radiator</w:t>
@@ -714,7 +769,7 @@
         </w:tc>
         <w:tc>
           <w:tcPr>
-            <w:tcW w:w="3111" w:type="dxa"/>
+            <w:tcW w:w="3174" w:type="dxa"/>
             <w:tcBorders>
               <w:top w:val="single" w:sz="4" w:space="0" w:color="auto"/>
               <w:left w:val="single" w:sz="4" w:space="0" w:color="auto"/>
@@ -728,15 +783,17 @@
             <w:pPr>
               <w:jc w:val="center"/>
               <w:rPr>
-                <w:noProof/>
-                <w:sz w:val="56"/>
-                <w:lang w:val="en-GB"/>
-              </w:rPr>
-            </w:pPr>
-            <w:r>
-              <w:rPr>
-                <w:noProof/>
-                <w:sz w:val="56"/>
+                <w:rFonts w:ascii="Didot" w:hAnsi="Didot" w:cs="Didot"/>
+                <w:noProof/>
+                <w:sz w:val="44"/>
+                <w:lang w:val="en-GB"/>
+              </w:rPr>
+            </w:pPr>
+            <w:r>
+              <w:rPr>
+                <w:rFonts w:ascii="Didot" w:hAnsi="Didot" w:cs="Didot"/>
+                <w:noProof/>
+                <w:sz w:val="44"/>
                 <w:lang w:val="en-GB"/>
               </w:rPr>
               <w:t>EIRP</w:t>
@@ -746,31 +803,35 @@
             <w:pPr>
               <w:jc w:val="center"/>
               <w:rPr>
-                <w:noProof/>
-                <w:sz w:val="56"/>
-                <w:lang w:val="en-GB"/>
-              </w:rPr>
-            </w:pPr>
-            <w:r>
-              <w:rPr>
-                <w:noProof/>
-                <w:sz w:val="56"/>
-                <w:lang w:val="en-GB"/>
-              </w:rPr>
-              <w:t xml:space="preserve"> Exp </w:t>
-            </w:r>
-            <w:r>
-              <w:rPr>
-                <w:noProof/>
-                <w:sz w:val="56"/>
+                <w:rFonts w:ascii="Didot" w:hAnsi="Didot" w:cs="Didot"/>
+                <w:noProof/>
+                <w:sz w:val="44"/>
+                <w:lang w:val="en-GB"/>
+              </w:rPr>
+            </w:pPr>
+            <w:r>
+              <w:rPr>
+                <w:rFonts w:ascii="Didot" w:hAnsi="Didot" w:cs="Didot"/>
+                <w:noProof/>
+                <w:sz w:val="44"/>
+                <w:lang w:val="en-GB"/>
+              </w:rPr>
+              <w:t xml:space="preserve">Exp </w:t>
+            </w:r>
+            <w:r>
+              <w:rPr>
+                <w:rFonts w:ascii="Didot" w:hAnsi="Didot" w:cs="Didot"/>
+                <w:noProof/>
+                <w:sz w:val="44"/>
                 <w:lang w:val="en-GB"/>
               </w:rPr>
               <w:t>O</w:t>
             </w:r>
             <w:r>
               <w:rPr>
-                <w:noProof/>
-                <w:sz w:val="56"/>
+                <w:rFonts w:ascii="Didot" w:hAnsi="Didot" w:cs="Didot"/>
+                <w:noProof/>
+                <w:sz w:val="44"/>
                 <w:lang w:val="en-GB"/>
               </w:rPr>
               <w:t>pt</w:t>
@@ -779,7 +840,7 @@
         </w:tc>
         <w:tc>
           <w:tcPr>
-            <w:tcW w:w="3455" w:type="dxa"/>
+            <w:tcW w:w="3488" w:type="dxa"/>
             <w:tcBorders>
               <w:top w:val="single" w:sz="4" w:space="0" w:color="auto"/>
               <w:left w:val="nil"/>
@@ -791,30 +852,254 @@
           </w:tcPr>
           <w:p>
             <w:pPr>
+              <w:rPr>
+                <w:rFonts w:ascii="Didot" w:hAnsi="Didot" w:cs="Didot"/>
+                <w:noProof/>
+                <w:sz w:val="20"/>
+                <w:lang w:val="en-GB"/>
+              </w:rPr>
+            </w:pPr>
+          </w:p>
+          <w:p>
+            <w:pPr>
               <w:jc w:val="center"/>
               <w:rPr>
-                <w:noProof/>
-                <w:sz w:val="56"/>
-                <w:lang w:val="en-GB"/>
-              </w:rPr>
-            </w:pPr>
-            <w:r>
-              <w:rPr>
-                <w:noProof/>
+                <w:rFonts w:ascii="Didot" w:hAnsi="Didot" w:cs="Didot"/>
+                <w:noProof/>
+                <w:sz w:val="44"/>
+                <w:lang w:val="en-GB"/>
+              </w:rPr>
+            </w:pPr>
+            <w:r>
+              <w:rPr>
+                <w:rFonts w:ascii="Didot" w:hAnsi="Didot" w:cs="Didot"/>
+                <w:noProof/>
+                <w:sz w:val="44"/>
+                <w:lang w:val="en-GB"/>
+              </w:rPr>
+              <w:t>EIRP</w:t>
+            </w:r>
+          </w:p>
+          <w:p>
+            <w:pPr>
+              <w:jc w:val="center"/>
+              <w:rPr>
+                <w:rFonts w:ascii="Didot" w:hAnsi="Didot" w:cs="Didot"/>
+                <w:noProof/>
+                <w:sz w:val="44"/>
+                <w:lang w:val="en-GB"/>
+              </w:rPr>
+            </w:pPr>
+            <w:r>
+              <w:rPr>
+                <w:rFonts w:ascii="Didot" w:hAnsi="Didot" w:cs="Didot"/>
+                <w:noProof/>
+                <w:sz w:val="44"/>
+                <w:lang w:val="en-GB"/>
+              </w:rPr>
+              <w:t xml:space="preserve">PwrC </w:t>
+            </w:r>
+            <w:r>
+              <w:rPr>
+                <w:rFonts w:ascii="Didot" w:hAnsi="Didot" w:cs="Didot"/>
+                <w:noProof/>
+                <w:sz w:val="44"/>
+                <w:lang w:val="en-GB"/>
+              </w:rPr>
+              <w:t>O</w:t>
+            </w:r>
+            <w:r>
+              <w:rPr>
+                <w:rFonts w:ascii="Didot" w:hAnsi="Didot" w:cs="Didot"/>
+                <w:noProof/>
+                <w:sz w:val="44"/>
+                <w:lang w:val="en-GB"/>
+              </w:rPr>
+              <w:t>pt</w:t>
+            </w:r>
+          </w:p>
+        </w:tc>
+      </w:tr>
+      <w:tr>
+        <w:trPr>
+          <w:trHeight w:val="2302"/>
+        </w:trPr>
+        <w:tc>
+          <w:tcPr>
+            <w:tcW w:w="790" w:type="dxa"/>
+            <w:vMerge/>
+            <w:tcBorders>
+              <w:top w:val="single" w:sz="4" w:space="0" w:color="auto"/>
+              <w:left w:val="nil"/>
+              <w:bottom w:val="nil"/>
+              <w:right w:val="single" w:sz="4" w:space="0" w:color="auto"/>
+            </w:tcBorders>
+            <w:shd w:val="clear" w:color="auto" w:fill="auto"/>
+          </w:tcPr>
+          <w:p>
+            <w:pPr>
+              <w:rPr>
+                <w:rFonts w:ascii="Didot" w:hAnsi="Didot" w:cs="Didot"/>
+                <w:noProof/>
+                <w:sz w:val="44"/>
+                <w:lang w:val="en-GB"/>
+              </w:rPr>
+            </w:pPr>
+          </w:p>
+        </w:tc>
+        <w:tc>
+          <w:tcPr>
+            <w:tcW w:w="3038" w:type="dxa"/>
+            <w:tcBorders>
+              <w:left w:val="single" w:sz="4" w:space="0" w:color="auto"/>
+              <w:right w:val="single" w:sz="4" w:space="0" w:color="auto"/>
+            </w:tcBorders>
+            <w:shd w:val="clear" w:color="auto" w:fill="D9D9D9" w:themeFill="background1" w:themeFillShade="D9"/>
+            <w:vAlign w:val="center"/>
+          </w:tcPr>
+          <w:p>
+            <w:pPr>
+              <w:jc w:val="center"/>
+              <w:rPr>
+                <w:rFonts w:ascii="Didot" w:hAnsi="Didot" w:cs="Didot"/>
+                <w:noProof/>
+                <w:sz w:val="44"/>
+                <w:lang w:val="en-GB"/>
+              </w:rPr>
+            </w:pPr>
+            <w:r>
+              <w:rPr>
+                <w:rFonts w:ascii="Didot" w:hAnsi="Didot" w:cs="Didot"/>
+                <w:noProof/>
+                <w:sz w:val="44"/>
+                <w:lang w:val="en-GB"/>
+              </w:rPr>
+              <w:t>Microstrip patch antenna</w:t>
+            </w:r>
+          </w:p>
+        </w:tc>
+        <w:tc>
+          <w:tcPr>
+            <w:tcW w:w="3174" w:type="dxa"/>
+            <w:tcBorders>
+              <w:top w:val="nil"/>
+              <w:left w:val="single" w:sz="4" w:space="0" w:color="auto"/>
+              <w:bottom w:val="single" w:sz="4" w:space="0" w:color="auto"/>
+              <w:right w:val="nil"/>
+            </w:tcBorders>
+            <w:shd w:val="clear" w:color="auto" w:fill="auto"/>
+            <w:vAlign w:val="center"/>
+          </w:tcPr>
+          <w:p>
+            <w:pPr>
+              <w:jc w:val="center"/>
+              <w:rPr>
+                <w:rFonts w:ascii="Didot" w:hAnsi="Didot" w:cs="Didot"/>
+                <w:noProof/>
+                <w:sz w:val="44"/>
+                <w:lang w:val="en-GB"/>
+              </w:rPr>
+            </w:pPr>
+            <w:r>
+              <w:rPr>
+                <w:rFonts w:ascii="Didot" w:hAnsi="Didot" w:cs="Didot"/>
+                <w:noProof/>
+                <w:sz w:val="44"/>
+                <w:lang w:val="en-GB"/>
+              </w:rPr>
+              <w:t>Micr</w:t>
+            </w:r>
+            <w:r>
+              <w:rPr>
+                <w:rFonts w:ascii="Didot" w:hAnsi="Didot" w:cs="Didot"/>
+                <w:noProof/>
+                <w:sz w:val="44"/>
+                <w:lang w:val="en-GB"/>
+              </w:rPr>
+              <w:t>ostrip</w:t>
+            </w:r>
+          </w:p>
+          <w:p>
+            <w:pPr>
+              <w:jc w:val="center"/>
+              <w:rPr>
+                <w:rFonts w:ascii="Didot" w:hAnsi="Didot" w:cs="Didot"/>
+                <w:noProof/>
+                <w:sz w:val="44"/>
+                <w:lang w:val="en-GB"/>
+              </w:rPr>
+            </w:pPr>
+            <w:r>
+              <w:rPr>
+                <w:rFonts w:ascii="Didot" w:hAnsi="Didot" w:cs="Didot"/>
+                <w:noProof/>
+                <w:sz w:val="44"/>
+                <w:lang w:val="en-GB"/>
+              </w:rPr>
+              <w:t xml:space="preserve">Exp </w:t>
+            </w:r>
+            <w:r>
+              <w:rPr>
+                <w:rFonts w:ascii="Didot" w:hAnsi="Didot" w:cs="Didot"/>
+                <w:noProof/>
+                <w:sz w:val="44"/>
+                <w:lang w:val="en-GB"/>
+              </w:rPr>
+              <w:t>O</w:t>
+            </w:r>
+            <w:r>
+              <w:rPr>
+                <w:rFonts w:ascii="Didot" w:hAnsi="Didot" w:cs="Didot"/>
+                <w:noProof/>
+                <w:sz w:val="44"/>
+                <w:lang w:val="en-GB"/>
+              </w:rPr>
+              <w:t>pt</w:t>
+            </w:r>
+          </w:p>
+        </w:tc>
+        <w:tc>
+          <w:tcPr>
+            <w:tcW w:w="3488" w:type="dxa"/>
+            <w:tcBorders>
+              <w:top w:val="nil"/>
+              <w:left w:val="nil"/>
+              <w:bottom w:val="single" w:sz="4" w:space="0" w:color="auto"/>
+              <w:right w:val="single" w:sz="4" w:space="0" w:color="auto"/>
+            </w:tcBorders>
+            <w:shd w:val="clear" w:color="auto" w:fill="auto"/>
+            <w:vAlign w:val="center"/>
+          </w:tcPr>
+          <w:p>
+            <w:pPr>
+              <w:jc w:val="center"/>
+              <w:rPr>
+                <w:rFonts w:ascii="Didot" w:hAnsi="Didot" w:cs="Didot"/>
+                <w:noProof/>
+                <w:sz w:val="44"/>
+                <w:lang w:val="en-GB"/>
+              </w:rPr>
+            </w:pPr>
+            <w:r>
+              <w:rPr>
+                <w:rFonts w:ascii="Didot" w:hAnsi="Didot" w:cs="Didot"/>
+                <w:noProof/>
+                <w:sz w:val="44"/>
+                <w:lang w:eastAsia="nl-NL"/>
               </w:rPr>
               <mc:AlternateContent>
                 <mc:Choice Requires="wps">
                   <w:drawing>
-                    <wp:anchor distT="0" distB="0" distL="114300" distR="114300" simplePos="0" relativeHeight="251659264" behindDoc="1" locked="0" layoutInCell="1" allowOverlap="1" wp14:anchorId="028715E2" wp14:editId="7F758EDF">
+                    <wp:anchor distT="0" distB="0" distL="114300" distR="114300" simplePos="0" relativeHeight="251659264" behindDoc="1" locked="0" layoutInCell="1" allowOverlap="1" wp14:anchorId="028715E2" wp14:editId="3D776C38">
                       <wp:simplePos x="0" y="0"/>
                       <wp:positionH relativeFrom="column">
-                        <wp:posOffset>-2055495</wp:posOffset>
+                        <wp:posOffset>-2074545</wp:posOffset>
                       </wp:positionH>
                       <wp:positionV relativeFrom="paragraph">
-                        <wp:posOffset>-13335</wp:posOffset>
+                        <wp:posOffset>-1609090</wp:posOffset>
                       </wp:positionV>
-                      <wp:extent cx="4184015" cy="2552700"/>
-                      <wp:effectExtent l="0" t="0" r="6985" b="0"/>
+                      <wp:extent cx="4197350" cy="3098165"/>
+                      <wp:effectExtent l="0" t="0" r="0" b="635"/>
                       <wp:wrapNone/>
                       <wp:docPr id="1" name="Rectangle 1"/>
                       <wp:cNvGraphicFramePr/>
@@ -825,7 +1110,7 @@
                             <wps:spPr>
                               <a:xfrm>
                                 <a:off x="0" y="0"/>
-                                <a:ext cx="4184015" cy="2552700"/>
+                                <a:ext cx="4197350" cy="3098165"/>
                               </a:xfrm>
                               <a:prstGeom prst="rect">
                                 <a:avLst/>
@@ -833,13 +1118,14 @@
                               <a:gradFill flip="none" rotWithShape="1">
                                 <a:gsLst>
                                   <a:gs pos="29000">
-                                    <a:schemeClr val="accent6">
-                                      <a:lumMod val="60000"/>
-                                      <a:lumOff val="40000"/>
-                                    </a:schemeClr>
+                                    <a:srgbClr val="90AF74">
+                                      <a:alpha val="74510"/>
+                                    </a:srgbClr>
                                   </a:gs>
                                   <a:gs pos="67000">
-                                    <a:srgbClr val="FF0000"/>
+                                    <a:srgbClr val="7A4655">
+                                      <a:alpha val="66667"/>
+                                    </a:srgbClr>
                                   </a:gs>
                                 </a:gsLst>
                                 <a:lin ang="18900000" scaled="1"/>
@@ -865,7 +1151,7 @@
                                 <a:schemeClr val="lt1"/>
                               </a:fontRef>
                             </wps:style>
-                            <wps:bodyPr rot="0" spcFirstLastPara="0" vertOverflow="overflow" horzOverflow="overflow" vert="horz" wrap="square" lIns="91440" tIns="45720" rIns="91440" bIns="45720" numCol="1" spcCol="0" rtlCol="0" fromWordArt="0" anchor="ctr" anchorCtr="0" forceAA="0" compatLnSpc="1">
+                            <wps:bodyPr rot="0" spcFirstLastPara="0" vertOverflow="overflow" horzOverflow="overflow" vert="horz" wrap="square" lIns="91440" tIns="45720" rIns="2088000" bIns="45720" numCol="1" spcCol="0" rtlCol="0" fromWordArt="0" anchor="ctr" anchorCtr="0" forceAA="0" compatLnSpc="1">
                               <a:prstTxWarp prst="textNoShape">
                                 <a:avLst/>
                               </a:prstTxWarp>
@@ -885,245 +1171,77 @@
                 </mc:Choice>
                 <mc:Fallback>
                   <w:pict>
-                    <v:rect w14:anchorId="0AE0D2FD" id="Rectangle 1" o:spid="_x0000_s1026" style="position:absolute;margin-left:-161.85pt;margin-top:-1.05pt;width:329.45pt;height:201pt;z-index:-251657216;visibility:visible;mso-wrap-style:square;mso-width-percent:0;mso-height-percent:0;mso-wrap-distance-left:9pt;mso-wrap-distance-top:0;mso-wrap-distance-right:9pt;mso-wrap-distance-bottom:0;mso-position-horizontal:absolute;mso-position-horizontal-relative:text;mso-position-vertical:absolute;mso-position-vertical-relative:text;mso-width-percent:0;mso-height-percent:0;mso-width-relative:margin;mso-height-relative:margin;v-text-anchor:middle" o:gfxdata="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" fillcolor="#a8d08d [1945]" stroked="f" strokeweight="1pt">
-                      <v:fill color2="red" rotate="t" angle="135" colors="0 #a9d18e;19005f #a9d18e" focus="100%" type="gradient"/>
+                    <v:rect w14:anchorId="26884D54" id="Rectangle 1" o:spid="_x0000_s1026" style="position:absolute;margin-left:-163.35pt;margin-top:-126.65pt;width:330.5pt;height:243.95pt;z-index:-251657216;visibility:visible;mso-wrap-style:square;mso-width-percent:0;mso-height-percent:0;mso-wrap-distance-left:9pt;mso-wrap-distance-top:0;mso-wrap-distance-right:9pt;mso-wrap-distance-bottom:0;mso-position-horizontal:absolute;mso-position-horizontal-relative:text;mso-position-vertical:absolute;mso-position-vertical-relative:text;mso-width-percent:0;mso-height-percent:0;mso-width-relative:margin;mso-height-relative:margin;v-text-anchor:middle" o:gfxdata="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" fillcolor="#90af74" stroked="f" strokeweight="1pt">
+                      <v:fill opacity="43690f" color2="#7a4655" o:opacity2="48830f" rotate="t" angle="-45" colors="0 #90af74;19005f #90af74" focus="100%" type="gradient"/>
+                      <v:textbox inset=",,58mm"/>
                     </v:rect>
                   </w:pict>
                 </mc:Fallback>
               </mc:AlternateContent>
             </w:r>
-            <w:r>
-              <w:rPr>
-                <w:noProof/>
-                <w:sz w:val="56"/>
-                <w:lang w:val="en-GB"/>
-              </w:rPr>
-              <w:t>EIRP</w:t>
-            </w:r>
           </w:p>
           <w:p>
             <w:pPr>
               <w:jc w:val="center"/>
               <w:rPr>
-                <w:noProof/>
-                <w:sz w:val="56"/>
-                <w:lang w:val="en-GB"/>
-              </w:rPr>
-            </w:pPr>
-            <w:r>
-              <w:rPr>
-                <w:noProof/>
-                <w:sz w:val="56"/>
-                <w:lang w:val="en-GB"/>
-              </w:rPr>
-              <w:t xml:space="preserve"> PwrC </w:t>
-            </w:r>
-            <w:r>
-              <w:rPr>
-                <w:noProof/>
-                <w:sz w:val="56"/>
+                <w:rFonts w:ascii="Didot" w:hAnsi="Didot" w:cs="Didot"/>
+                <w:noProof/>
+                <w:sz w:val="44"/>
+                <w:lang w:val="en-GB"/>
+              </w:rPr>
+            </w:pPr>
+            <w:r>
+              <w:rPr>
+                <w:rFonts w:ascii="Didot" w:hAnsi="Didot" w:cs="Didot"/>
+                <w:noProof/>
+                <w:sz w:val="44"/>
+                <w:lang w:val="en-GB"/>
+              </w:rPr>
+              <w:t>M</w:t>
+            </w:r>
+            <w:r>
+              <w:rPr>
+                <w:rFonts w:ascii="Didot" w:hAnsi="Didot" w:cs="Didot"/>
+                <w:noProof/>
+                <w:sz w:val="44"/>
+                <w:lang w:val="en-GB"/>
+              </w:rPr>
+              <w:t>icrostrip</w:t>
+            </w:r>
+          </w:p>
+          <w:p>
+            <w:pPr>
+              <w:jc w:val="center"/>
+              <w:rPr>
+                <w:rFonts w:ascii="Didot" w:hAnsi="Didot" w:cs="Didot"/>
+                <w:noProof/>
+                <w:sz w:val="44"/>
+                <w:lang w:val="en-GB"/>
+              </w:rPr>
+            </w:pPr>
+            <w:r>
+              <w:rPr>
+                <w:rFonts w:ascii="Didot" w:hAnsi="Didot" w:cs="Didot"/>
+                <w:noProof/>
+                <w:sz w:val="44"/>
+                <w:lang w:val="en-GB"/>
+              </w:rPr>
+              <w:t xml:space="preserve">PwrC </w:t>
+            </w:r>
+            <w:r>
+              <w:rPr>
+                <w:rFonts w:ascii="Didot" w:hAnsi="Didot" w:cs="Didot"/>
+                <w:noProof/>
+                <w:sz w:val="44"/>
                 <w:lang w:val="en-GB"/>
               </w:rPr>
               <w:t>O</w:t>
             </w:r>
             <w:r>
               <w:rPr>
-                <w:noProof/>
-                <w:sz w:val="56"/>
-                <w:lang w:val="en-GB"/>
-              </w:rPr>
-              <w:t>pt</w:t>
-            </w:r>
-          </w:p>
-        </w:tc>
-      </w:tr>
-      <w:tr>
-        <w:trPr>
-          <w:trHeight w:val="1875"/>
-        </w:trPr>
-        <w:tc>
-          <w:tcPr>
-            <w:tcW w:w="926" w:type="dxa"/>
-            <w:vMerge/>
-            <w:tcBorders>
-              <w:top w:val="single" w:sz="4" w:space="0" w:color="auto"/>
-              <w:left w:val="nil"/>
-              <w:bottom w:val="nil"/>
-              <w:right w:val="single" w:sz="4" w:space="0" w:color="auto"/>
-            </w:tcBorders>
-            <w:shd w:val="clear" w:color="auto" w:fill="auto"/>
-          </w:tcPr>
-          <w:p>
-            <w:pPr>
-              <w:rPr>
-                <w:noProof/>
-                <w:sz w:val="56"/>
-                <w:lang w:val="en-GB"/>
-              </w:rPr>
-            </w:pPr>
-          </w:p>
-        </w:tc>
-        <w:tc>
-          <w:tcPr>
-            <w:tcW w:w="4085" w:type="dxa"/>
-            <w:tcBorders>
-              <w:left w:val="single" w:sz="4" w:space="0" w:color="auto"/>
-              <w:right w:val="single" w:sz="4" w:space="0" w:color="auto"/>
-            </w:tcBorders>
-            <w:shd w:val="clear" w:color="auto" w:fill="D9D9D9" w:themeFill="background1" w:themeFillShade="D9"/>
-            <w:vAlign w:val="center"/>
-          </w:tcPr>
-          <w:p>
-            <w:pPr>
-              <w:jc w:val="center"/>
-              <w:rPr>
-                <w:noProof/>
-                <w:sz w:val="56"/>
-                <w:lang w:val="en-GB"/>
-              </w:rPr>
-            </w:pPr>
-            <w:r>
-              <w:rPr>
-                <w:noProof/>
-                <w:sz w:val="56"/>
-                <w:lang w:val="en-GB"/>
-              </w:rPr>
-              <w:t>Microstrip patch antenna</w:t>
-            </w:r>
-          </w:p>
-        </w:tc>
-        <w:tc>
-          <w:tcPr>
-            <w:tcW w:w="3111" w:type="dxa"/>
-            <w:tcBorders>
-              <w:top w:val="nil"/>
-              <w:left w:val="single" w:sz="4" w:space="0" w:color="auto"/>
-              <w:bottom w:val="single" w:sz="4" w:space="0" w:color="auto"/>
-              <w:right w:val="nil"/>
-            </w:tcBorders>
-            <w:shd w:val="clear" w:color="auto" w:fill="auto"/>
-            <w:vAlign w:val="center"/>
-          </w:tcPr>
-          <w:p>
-            <w:pPr>
-              <w:jc w:val="center"/>
-              <w:rPr>
-                <w:noProof/>
-                <w:sz w:val="56"/>
-                <w:lang w:val="en-GB"/>
-              </w:rPr>
-            </w:pPr>
-            <w:r>
-              <w:rPr>
-                <w:noProof/>
-                <w:sz w:val="56"/>
-                <w:lang w:val="en-GB"/>
-              </w:rPr>
-              <w:t>Micr</w:t>
-            </w:r>
-            <w:r>
-              <w:rPr>
-                <w:noProof/>
-                <w:sz w:val="56"/>
-                <w:lang w:val="en-GB"/>
-              </w:rPr>
-              <w:t>ostrip</w:t>
-            </w:r>
-          </w:p>
-          <w:p>
-            <w:pPr>
-              <w:jc w:val="center"/>
-              <w:rPr>
-                <w:noProof/>
-                <w:sz w:val="56"/>
-                <w:lang w:val="en-GB"/>
-              </w:rPr>
-            </w:pPr>
-            <w:r>
-              <w:rPr>
-                <w:noProof/>
-                <w:sz w:val="56"/>
-                <w:lang w:val="en-GB"/>
-              </w:rPr>
-              <w:t xml:space="preserve"> Exp </w:t>
-            </w:r>
-            <w:r>
-              <w:rPr>
-                <w:noProof/>
-                <w:sz w:val="56"/>
-                <w:lang w:val="en-GB"/>
-              </w:rPr>
-              <w:t>O</w:t>
-            </w:r>
-            <w:r>
-              <w:rPr>
-                <w:noProof/>
-                <w:sz w:val="56"/>
-                <w:lang w:val="en-GB"/>
-              </w:rPr>
-              <w:t>pt</w:t>
-            </w:r>
-          </w:p>
-        </w:tc>
-        <w:tc>
-          <w:tcPr>
-            <w:tcW w:w="3455" w:type="dxa"/>
-            <w:tcBorders>
-              <w:top w:val="nil"/>
-              <w:left w:val="nil"/>
-              <w:bottom w:val="single" w:sz="4" w:space="0" w:color="auto"/>
-              <w:right w:val="single" w:sz="4" w:space="0" w:color="auto"/>
-            </w:tcBorders>
-            <w:shd w:val="clear" w:color="auto" w:fill="auto"/>
-            <w:vAlign w:val="center"/>
-          </w:tcPr>
-          <w:p>
-            <w:pPr>
-              <w:jc w:val="center"/>
-              <w:rPr>
-                <w:noProof/>
-                <w:sz w:val="56"/>
-                <w:lang w:val="en-GB"/>
-              </w:rPr>
-            </w:pPr>
-            <w:r>
-              <w:rPr>
-                <w:noProof/>
-                <w:sz w:val="56"/>
-                <w:lang w:val="en-GB"/>
-              </w:rPr>
-              <w:t>Microstrip</w:t>
-            </w:r>
-          </w:p>
-          <w:p>
-            <w:pPr>
-              <w:jc w:val="center"/>
-              <w:rPr>
-                <w:noProof/>
-                <w:sz w:val="56"/>
-                <w:lang w:val="en-GB"/>
-              </w:rPr>
-            </w:pPr>
-            <w:r>
-              <w:rPr>
-                <w:noProof/>
-                <w:sz w:val="56"/>
-                <w:lang w:val="en-GB"/>
-              </w:rPr>
-              <w:t xml:space="preserve">PwrC </w:t>
-            </w:r>
-            <w:r>
-              <w:rPr>
-                <w:noProof/>
-                <w:sz w:val="56"/>
-                <w:lang w:val="en-GB"/>
-              </w:rPr>
-              <w:t>O</w:t>
-            </w:r>
-            <w:r>
-              <w:rPr>
-                <w:noProof/>
-                <w:sz w:val="56"/>
+                <w:rFonts w:ascii="Didot" w:hAnsi="Didot" w:cs="Didot"/>
+                <w:noProof/>
+                <w:sz w:val="44"/>
                 <w:lang w:val="en-GB"/>
               </w:rPr>
               <w:t>pt</w:t>
@@ -1132,10 +1250,56 @@
         </w:tc>
       </w:tr>
     </w:tbl>
-    <w:p/>
-    <w:p/>
-    <w:p/>
-    <w:p/>
+    <w:p>
+      <w:pPr>
+        <w:rPr>
+          <w:rFonts w:ascii="Didot" w:hAnsi="Didot" w:cs="Didot"/>
+        </w:rPr>
+      </w:pPr>
+    </w:p>
+    <w:p>
+      <w:pPr>
+        <w:rPr>
+          <w:rFonts w:ascii="Didot" w:hAnsi="Didot" w:cs="Didot"/>
+        </w:rPr>
+      </w:pPr>
+    </w:p>
+    <w:p>
+      <w:pPr>
+        <w:rPr>
+          <w:rFonts w:ascii="Didot" w:hAnsi="Didot" w:cs="Didot"/>
+        </w:rPr>
+      </w:pPr>
+    </w:p>
+    <w:p>
+      <w:pPr>
+        <w:rPr>
+          <w:rFonts w:ascii="Didot" w:hAnsi="Didot" w:cs="Didot"/>
+        </w:rPr>
+      </w:pPr>
+    </w:p>
+    <w:p>
+      <w:pPr>
+        <w:rPr>
+          <w:rFonts w:ascii="Didot" w:hAnsi="Didot" w:cs="Didot"/>
+        </w:rPr>
+      </w:pPr>
+    </w:p>
+    <w:p>
+      <w:pPr>
+        <w:rPr>
+          <w:rFonts w:ascii="Didot" w:hAnsi="Didot" w:cs="Didot"/>
+        </w:rPr>
+      </w:pPr>
+      <w:r>
+        <w:rPr>
+          <w:rFonts w:ascii="Didot" w:hAnsi="Didot" w:cs="Didot"/>
+        </w:rPr>
+        <w:t>5</w:t>
+      </w:r>
+      <w:bookmarkStart w:id="0" w:name="_GoBack"/>
+      <w:bookmarkEnd w:id="0"/>
+    </w:p>
     <w:sectPr>
       <w:pgSz w:w="16840" w:h="11900" w:orient="landscape"/>
       <w:pgMar w:top="720" w:right="720" w:bottom="720" w:left="720" w:header="708" w:footer="708" w:gutter="0"/>
@@ -1147,7 +1311,7 @@
 </file>
 
 <file path=word/styles.xml><?xml version="1.0" encoding="utf-8"?>
-<w:styles xmlns:mc="http://schemas.openxmlformats.org/markup-compatibility/2006" xmlns:r="http://schemas.openxmlformats.org/officeDocument/2006/relationships" xmlns:w="http://schemas.openxmlformats.org/wordprocessingml/2006/main" xmlns:w14="http://schemas.microsoft.com/office/word/2010/wordml" xmlns:w15="http://schemas.microsoft.com/office/word/2012/wordml" xmlns:w16cex="http://schemas.microsoft.com/office/word/2018/wordml/cex" xmlns:w16cid="http://schemas.microsoft.com/office/word/2016/wordml/cid" xmlns:w16="http://schemas.microsoft.com/office/word/2018/wordml" xmlns:w16se="http://schemas.microsoft.com/office/word/2015/wordml/symex" mc:Ignorable="w14 w15 w16se w16cid w16 w16cex">
+<w:styles xmlns:mc="http://schemas.openxmlformats.org/markup-compatibility/2006" xmlns:r="http://schemas.openxmlformats.org/officeDocument/2006/relationships" xmlns:w="http://schemas.openxmlformats.org/wordprocessingml/2006/main" xmlns:w14="http://schemas.microsoft.com/office/word/2010/wordml" xmlns:w15="http://schemas.microsoft.com/office/word/2012/wordml" mc:Ignorable="w14 w15">
   <w:docDefaults>
     <w:rPrDefault>
       <w:rPr>
@@ -1159,7 +1323,7 @@
     </w:rPrDefault>
     <w:pPrDefault/>
   </w:docDefaults>
-  <w:latentStyles w:defLockedState="0" w:defUIPriority="99" w:defSemiHidden="0" w:defUnhideWhenUsed="0" w:defQFormat="0" w:count="376">
+  <w:latentStyles w:defLockedState="0" w:defUIPriority="99" w:defSemiHidden="0" w:defUnhideWhenUsed="0" w:defQFormat="0" w:count="382">
     <w:lsdException w:name="Normal" w:uiPriority="0" w:qFormat="1"/>
     <w:lsdException w:name="heading 1" w:uiPriority="9" w:qFormat="1"/>
     <w:lsdException w:name="heading 2" w:semiHidden="1" w:uiPriority="9" w:unhideWhenUsed="1" w:qFormat="1"/>
@@ -1534,17 +1698,17 @@
     <w:lsdException w:name="Mention" w:semiHidden="1" w:unhideWhenUsed="1"/>
     <w:lsdException w:name="Smart Hyperlink" w:semiHidden="1" w:unhideWhenUsed="1"/>
   </w:latentStyles>
-  <w:style w:type="paragraph" w:default="1" w:styleId="Normal">
+  <w:style w:type="paragraph" w:default="1" w:styleId="Standaard">
     <w:name w:val="Normal"/>
     <w:qFormat/>
   </w:style>
-  <w:style w:type="character" w:default="1" w:styleId="DefaultParagraphFont">
+  <w:style w:type="character" w:default="1" w:styleId="Standaardalinea-lettertype">
     <w:name w:val="Default Paragraph Font"/>
     <w:uiPriority w:val="1"/>
     <w:semiHidden/>
     <w:unhideWhenUsed/>
   </w:style>
-  <w:style w:type="table" w:default="1" w:styleId="TableNormal">
+  <w:style w:type="table" w:default="1" w:styleId="Standaardtabel">
     <w:name w:val="Normal Table"/>
     <w:uiPriority w:val="99"/>
     <w:semiHidden/>
@@ -1559,18 +1723,19 @@
       </w:tblCellMar>
     </w:tblPr>
   </w:style>
-  <w:style w:type="numbering" w:default="1" w:styleId="NoList">
+  <w:style w:type="numbering" w:default="1" w:styleId="Geenlijst">
     <w:name w:val="No List"/>
     <w:uiPriority w:val="99"/>
     <w:semiHidden/>
     <w:unhideWhenUsed/>
   </w:style>
-  <w:style w:type="table" w:styleId="TableGrid">
+  <w:style w:type="table" w:styleId="Tabelraster">
     <w:name w:val="Table Grid"/>
-    <w:basedOn w:val="TableNormal"/>
+    <w:basedOn w:val="Standaardtabel"/>
     <w:uiPriority w:val="39"/>
     <w:rsid w:val="00540C42"/>
     <w:tblPr>
+      <w:tblInd w:w="0" w:type="dxa"/>
       <w:tblBorders>
         <w:top w:val="single" w:sz="4" w:space="0" w:color="auto"/>
         <w:left w:val="single" w:sz="4" w:space="0" w:color="auto"/>
@@ -1579,6 +1744,12 @@
         <w:insideH w:val="single" w:sz="4" w:space="0" w:color="auto"/>
         <w:insideV w:val="single" w:sz="4" w:space="0" w:color="auto"/>
       </w:tblBorders>
+      <w:tblCellMar>
+        <w:top w:w="0" w:type="dxa"/>
+        <w:left w:w="108" w:type="dxa"/>
+        <w:bottom w:w="0" w:type="dxa"/>
+        <w:right w:w="108" w:type="dxa"/>
+      </w:tblCellMar>
     </w:tblPr>
   </w:style>
 </w:styles>
@@ -1850,7 +2021,7 @@
 </file>
 
 <file path=customXml/itemProps1.xml><?xml version="1.0" encoding="utf-8"?>
-<ds:datastoreItem xmlns:ds="http://schemas.openxmlformats.org/officeDocument/2006/customXml" ds:itemID="{7ED7FA73-B11F-443F-AB32-BF2A1004C1CB}">
+<ds:datastoreItem xmlns:ds="http://schemas.openxmlformats.org/officeDocument/2006/customXml" ds:itemID="{D2CF0EF3-177B-C14B-A066-F12EC1571677}">
   <ds:schemaRefs>
     <ds:schemaRef ds:uri="http://schemas.openxmlformats.org/officeDocument/2006/bibliography"/>
   </ds:schemaRefs>

</xml_diff>